<commit_message>
Added some more of our meeting minutes and client meetings
</commit_message>
<xml_diff>
--- a/ProjDocs/Meeting Minutes/2022/minutes06102022.docx
+++ b/ProjDocs/Meeting Minutes/2022/minutes06102022.docx
@@ -944,8 +944,8 @@
 </file>
 
 <file path=customXml/item1.xml><?xml version="1.0" encoding="utf-8"?>
-<ct:contentTypeSchema xmlns:ct="http://schemas.microsoft.com/office/2006/metadata/contentType" xmlns:ma="http://schemas.microsoft.com/office/2006/metadata/properties/metaAttributes" ct:_="" ma:_="" ma:contentTypeName="Document" ma:contentTypeID="0x0101009197D94F0908264E8D04C7931B7E9B5A" ma:contentTypeVersion="9" ma:contentTypeDescription="Create a new document." ma:contentTypeScope="" ma:versionID="be5ba4cc4b8dcf2c280f1c4ecc5c7d1f">
-  <xsd:schema xmlns:xsd="http://www.w3.org/2001/XMLSchema" xmlns:xs="http://www.w3.org/2001/XMLSchema" xmlns:p="http://schemas.microsoft.com/office/2006/metadata/properties" xmlns:ns2="63844837-99f4-4a88-9d6b-5375f8b0b750" xmlns:ns3="f3f1120f-a7cf-48f9-a96b-46e94560ea97" targetNamespace="http://schemas.microsoft.com/office/2006/metadata/properties" ma:root="true" ma:fieldsID="b2e2ddd5672a33b2610088d22ac0c3ad" ns2:_="" ns3:_="">
+<ct:contentTypeSchema xmlns:ct="http://schemas.microsoft.com/office/2006/metadata/contentType" xmlns:ma="http://schemas.microsoft.com/office/2006/metadata/properties/metaAttributes" ct:_="" ma:_="" ma:contentTypeName="Document" ma:contentTypeID="0x0101009197D94F0908264E8D04C7931B7E9B5A" ma:contentTypeVersion="9" ma:contentTypeDescription="Create a new document." ma:contentTypeScope="" ma:versionID="504938520a8dd157b0bcae0f652aede4">
+  <xsd:schema xmlns:xsd="http://www.w3.org/2001/XMLSchema" xmlns:xs="http://www.w3.org/2001/XMLSchema" xmlns:p="http://schemas.microsoft.com/office/2006/metadata/properties" xmlns:ns2="63844837-99f4-4a88-9d6b-5375f8b0b750" xmlns:ns3="f3f1120f-a7cf-48f9-a96b-46e94560ea97" targetNamespace="http://schemas.microsoft.com/office/2006/metadata/properties" ma:root="true" ma:fieldsID="2bf1bd2cb29e420d797304eded41e2a8" ns2:_="" ns3:_="">
     <xsd:import namespace="63844837-99f4-4a88-9d6b-5375f8b0b750"/>
     <xsd:import namespace="f3f1120f-a7cf-48f9-a96b-46e94560ea97"/>
     <xsd:element name="properties">
@@ -1148,7 +1148,7 @@
 </file>
 
 <file path=customXml/itemProps1.xml><?xml version="1.0" encoding="utf-8"?>
-<ds:datastoreItem xmlns:ds="http://schemas.openxmlformats.org/officeDocument/2006/customXml" ds:itemID="{B7F2D613-0620-40F9-9543-65A2FE2A2E03}"/>
+<ds:datastoreItem xmlns:ds="http://schemas.openxmlformats.org/officeDocument/2006/customXml" ds:itemID="{934B0C6D-AA8C-4776-B2C2-6E91DE693B56}"/>
 </file>
 
 <file path=customXml/itemProps2.xml><?xml version="1.0" encoding="utf-8"?>

</xml_diff>